<commit_message>
Class 5 and R data
</commit_message>
<xml_diff>
--- a/Class-Material/SAS Examples/02 - SAS covariance.docx
+++ b/Class-Material/SAS Examples/02 - SAS covariance.docx
@@ -1,6 +1,6 @@
 
 <file path=word/document.xml><?xml version="1.0" encoding="utf-8"?>
-<w:document xmlns:wpc="http://schemas.microsoft.com/office/word/2010/wordprocessingCanvas" xmlns:cx="http://schemas.microsoft.com/office/drawing/2014/chartex" xmlns:cx1="http://schemas.microsoft.com/office/drawing/2015/9/8/chartex" xmlns:cx2="http://schemas.microsoft.com/office/drawing/2015/10/21/chartex" xmlns:cx3="http://schemas.microsoft.com/office/drawing/2016/5/9/chartex" xmlns:cx4="http://schemas.microsoft.com/office/drawing/2016/5/10/chartex" xmlns:cx5="http://schemas.microsoft.com/office/drawing/2016/5/11/chartex" xmlns:cx6="http://schemas.microsoft.com/office/drawing/2016/5/12/chartex" xmlns:cx7="http://schemas.microsoft.com/office/drawing/2016/5/13/chartex" xmlns:cx8="http://schemas.microsoft.com/office/drawing/2016/5/14/chartex" xmlns:mc="http://schemas.openxmlformats.org/markup-compatibility/2006" xmlns:aink="http://schemas.microsoft.com/office/drawing/2016/ink" xmlns:am3d="http://schemas.microsoft.com/office/drawing/2017/model3d" xmlns:o="urn:schemas-microsoft-com:office:office" xmlns:oel="http://schemas.microsoft.com/office/2019/extlst" xmlns:r="http://schemas.openxmlformats.org/officeDocument/2006/relationships" xmlns:m="http://schemas.openxmlformats.org/officeDocument/2006/math" xmlns:v="urn:schemas-microsoft-com:vml" xmlns:wp14="http://schemas.microsoft.com/office/word/2010/wordprocessingDrawing" xmlns:wp="http://schemas.openxmlformats.org/drawingml/2006/wordprocessingDrawing" xmlns:w10="urn:schemas-microsoft-com:office:word" xmlns:w="http://schemas.openxmlformats.org/wordprocessingml/2006/main" xmlns:w14="http://schemas.microsoft.com/office/word/2010/wordml" xmlns:w15="http://schemas.microsoft.com/office/word/2012/wordml" xmlns:w16cex="http://schemas.microsoft.com/office/word/2018/wordml/cex" xmlns:w16cid="http://schemas.microsoft.com/office/word/2016/wordml/cid" xmlns:w16="http://schemas.microsoft.com/office/word/2018/wordml" xmlns:w16sdtdh="http://schemas.microsoft.com/office/word/2020/wordml/sdtdatahash" xmlns:w16se="http://schemas.microsoft.com/office/word/2015/wordml/symex" xmlns:wpg="http://schemas.microsoft.com/office/word/2010/wordprocessingGroup" xmlns:wpi="http://schemas.microsoft.com/office/word/2010/wordprocessingInk" xmlns:wne="http://schemas.microsoft.com/office/word/2006/wordml" xmlns:wps="http://schemas.microsoft.com/office/word/2010/wordprocessingShape" mc:Ignorable="w14 w15 w16se w16cid w16 w16cex w16sdtdh wp14">
+<w:document xmlns:wpc="http://schemas.microsoft.com/office/word/2010/wordprocessingCanvas" xmlns:cx="http://schemas.microsoft.com/office/drawing/2014/chartex" xmlns:cx1="http://schemas.microsoft.com/office/drawing/2015/9/8/chartex" xmlns:cx2="http://schemas.microsoft.com/office/drawing/2015/10/21/chartex" xmlns:cx3="http://schemas.microsoft.com/office/drawing/2016/5/9/chartex" xmlns:cx4="http://schemas.microsoft.com/office/drawing/2016/5/10/chartex" xmlns:cx5="http://schemas.microsoft.com/office/drawing/2016/5/11/chartex" xmlns:cx6="http://schemas.microsoft.com/office/drawing/2016/5/12/chartex" xmlns:cx7="http://schemas.microsoft.com/office/drawing/2016/5/13/chartex" xmlns:cx8="http://schemas.microsoft.com/office/drawing/2016/5/14/chartex" xmlns:mc="http://schemas.openxmlformats.org/markup-compatibility/2006" xmlns:aink="http://schemas.microsoft.com/office/drawing/2016/ink" xmlns:am3d="http://schemas.microsoft.com/office/drawing/2017/model3d" xmlns:o="urn:schemas-microsoft-com:office:office" xmlns:oel="http://schemas.microsoft.com/office/2019/extlst" xmlns:r="http://schemas.openxmlformats.org/officeDocument/2006/relationships" xmlns:m="http://schemas.openxmlformats.org/officeDocument/2006/math" xmlns:v="urn:schemas-microsoft-com:vml" xmlns:wp14="http://schemas.microsoft.com/office/word/2010/wordprocessingDrawing" xmlns:wp="http://schemas.openxmlformats.org/drawingml/2006/wordprocessingDrawing" xmlns:w10="urn:schemas-microsoft-com:office:word" xmlns:w="http://schemas.openxmlformats.org/wordprocessingml/2006/main" xmlns:w14="http://schemas.microsoft.com/office/word/2010/wordml" xmlns:w15="http://schemas.microsoft.com/office/word/2012/wordml" xmlns:w16cex="http://schemas.microsoft.com/office/word/2018/wordml/cex" xmlns:w16cid="http://schemas.microsoft.com/office/word/2016/wordml/cid" xmlns:w16="http://schemas.microsoft.com/office/word/2018/wordml" xmlns:w16du="http://schemas.microsoft.com/office/word/2023/wordml/word16du" xmlns:w16sdtdh="http://schemas.microsoft.com/office/word/2020/wordml/sdtdatahash" xmlns:w16sdtfl="http://schemas.microsoft.com/office/word/2024/wordml/sdtformatlock" xmlns:w16se="http://schemas.microsoft.com/office/word/2015/wordml/symex" xmlns:wpg="http://schemas.microsoft.com/office/word/2010/wordprocessingGroup" xmlns:wpi="http://schemas.microsoft.com/office/word/2010/wordprocessingInk" xmlns:wne="http://schemas.microsoft.com/office/word/2006/wordml" xmlns:wps="http://schemas.microsoft.com/office/word/2010/wordprocessingShape" mc:Ignorable="w14 w15 w16se w16cid w16 w16cex w16sdtdh w16sdtfl w16du wp14">
   <w:body>
     <w:p>
       <w:pPr>
@@ -154,1218 +154,13 @@
         <w:rPr>
           <w:rFonts w:ascii="Courier New" w:hAnsi="Courier New" w:cs="Courier New"/>
         </w:rPr>
-        <w:t xml:space="preserve">                4      P     24.7    24.5    22.0    22.5</w:t>
+        <w:t xml:space="preserve">                </w:t>
       </w:r>
-    </w:p>
-    <w:p>
-      <w:pPr>
-        <w:rPr>
-          <w:rFonts w:ascii="Courier New" w:hAnsi="Courier New" w:cs="Courier New"/>
-        </w:rPr>
-      </w:pPr>
       <w:r>
         <w:rPr>
           <w:rFonts w:ascii="Courier New" w:hAnsi="Courier New" w:cs="Courier New"/>
         </w:rPr>
-        <w:t xml:space="preserve">                5      A     20.4     2.8     3.2     9.4</w:t>
-      </w:r>
-    </w:p>
-    <w:p>
-      <w:pPr>
-        <w:rPr>
-          <w:rFonts w:ascii="Courier New" w:hAnsi="Courier New" w:cs="Courier New"/>
-        </w:rPr>
-      </w:pPr>
-      <w:r>
-        <w:rPr>
-          <w:rFonts w:ascii="Courier New" w:hAnsi="Courier New" w:cs="Courier New"/>
-        </w:rPr>
-        <w:t xml:space="preserve">                6      A     20.4     5.4     4.5    11.9</w:t>
-      </w:r>
-    </w:p>
-    <w:p>
-      <w:pPr>
-        <w:rPr>
-          <w:rFonts w:ascii="Courier New" w:hAnsi="Courier New" w:cs="Courier New"/>
-        </w:rPr>
-      </w:pPr>
-      <w:r>
-        <w:rPr>
-          <w:rFonts w:ascii="Courier New" w:hAnsi="Courier New" w:cs="Courier New"/>
-        </w:rPr>
-        <w:t xml:space="preserve">                7      P     28.6    20.8    19.2    18.4</w:t>
-      </w:r>
-    </w:p>
-    <w:p>
-      <w:pPr>
-        <w:rPr>
-          <w:rFonts w:ascii="Courier New" w:hAnsi="Courier New" w:cs="Courier New"/>
-        </w:rPr>
-      </w:pPr>
-      <w:r>
-        <w:rPr>
-          <w:rFonts w:ascii="Courier New" w:hAnsi="Courier New" w:cs="Courier New"/>
-        </w:rPr>
-        <w:t xml:space="preserve">                8      P     33.7    31.6    28.5    25.1</w:t>
-      </w:r>
-    </w:p>
-    <w:p>
-      <w:pPr>
-        <w:rPr>
-          <w:rFonts w:ascii="Courier New" w:hAnsi="Courier New" w:cs="Courier New"/>
-        </w:rPr>
-      </w:pPr>
-      <w:r>
-        <w:rPr>
-          <w:rFonts w:ascii="Courier New" w:hAnsi="Courier New" w:cs="Courier New"/>
-        </w:rPr>
-        <w:t xml:space="preserve">                9      P     19.7    14.9    15.3    14.7</w:t>
-      </w:r>
-    </w:p>
-    <w:p>
-      <w:pPr>
-        <w:rPr>
-          <w:rFonts w:ascii="Courier New" w:hAnsi="Courier New" w:cs="Courier New"/>
-        </w:rPr>
-      </w:pPr>
-      <w:r>
-        <w:rPr>
-          <w:rFonts w:ascii="Courier New" w:hAnsi="Courier New" w:cs="Courier New"/>
-        </w:rPr>
-        <w:t xml:space="preserve">               10      P     31.1    31.2    29.2    30.1</w:t>
-      </w:r>
-    </w:p>
-    <w:p>
-      <w:pPr>
-        <w:rPr>
-          <w:rFonts w:ascii="Courier New" w:hAnsi="Courier New" w:cs="Courier New"/>
-        </w:rPr>
-      </w:pPr>
-      <w:r>
-        <w:rPr>
-          <w:rFonts w:ascii="Courier New" w:hAnsi="Courier New" w:cs="Courier New"/>
-        </w:rPr>
-        <w:t xml:space="preserve">               11      P     19.8    17.5    20.5    27.5</w:t>
-      </w:r>
-    </w:p>
-    <w:p>
-      <w:pPr>
-        <w:rPr>
-          <w:rFonts w:ascii="Courier New" w:hAnsi="Courier New" w:cs="Courier New"/>
-        </w:rPr>
-      </w:pPr>
-      <w:r>
-        <w:rPr>
-          <w:rFonts w:ascii="Courier New" w:hAnsi="Courier New" w:cs="Courier New"/>
-        </w:rPr>
-        <w:t xml:space="preserve">               12      A     24.8    23.1    24.6    30.9</w:t>
-      </w:r>
-    </w:p>
-    <w:p>
-      <w:pPr>
-        <w:rPr>
-          <w:rFonts w:ascii="Courier New" w:hAnsi="Courier New" w:cs="Courier New"/>
-        </w:rPr>
-      </w:pPr>
-      <w:r>
-        <w:rPr>
-          <w:rFonts w:ascii="Courier New" w:hAnsi="Courier New" w:cs="Courier New"/>
-        </w:rPr>
-        <w:t xml:space="preserve">               13      P     21.4    26.3    19.5    19.0</w:t>
-      </w:r>
-    </w:p>
-    <w:p>
-      <w:pPr>
-        <w:rPr>
-          <w:rFonts w:ascii="Courier New" w:hAnsi="Courier New" w:cs="Courier New"/>
-        </w:rPr>
-      </w:pPr>
-      <w:r>
-        <w:rPr>
-          <w:rFonts w:ascii="Courier New" w:hAnsi="Courier New" w:cs="Courier New"/>
-        </w:rPr>
-        <w:t xml:space="preserve">               14      A     27.9     6.3    18.5    16.3</w:t>
-      </w:r>
-    </w:p>
-    <w:p>
-      <w:pPr>
-        <w:rPr>
-          <w:rFonts w:ascii="Courier New" w:hAnsi="Courier New" w:cs="Courier New"/>
-        </w:rPr>
-      </w:pPr>
-      <w:r>
-        <w:rPr>
-          <w:rFonts w:ascii="Courier New" w:hAnsi="Courier New" w:cs="Courier New"/>
-        </w:rPr>
-        <w:t xml:space="preserve">               15      P     21.1    20.3    18.4    20.8</w:t>
-      </w:r>
-    </w:p>
-    <w:p>
-      <w:pPr>
-        <w:rPr>
-          <w:rFonts w:ascii="Courier New" w:hAnsi="Courier New" w:cs="Courier New"/>
-        </w:rPr>
-      </w:pPr>
-      <w:r>
-        <w:rPr>
-          <w:rFonts w:ascii="Courier New" w:hAnsi="Courier New" w:cs="Courier New"/>
-        </w:rPr>
-        <w:t xml:space="preserve">               16      P     20.6    23.9    19.0    17.0</w:t>
-      </w:r>
-    </w:p>
-    <w:p>
-      <w:pPr>
-        <w:rPr>
-          <w:rFonts w:ascii="Courier New" w:hAnsi="Courier New" w:cs="Courier New"/>
-        </w:rPr>
-      </w:pPr>
-      <w:r>
-        <w:rPr>
-          <w:rFonts w:ascii="Courier New" w:hAnsi="Courier New" w:cs="Courier New"/>
-        </w:rPr>
-        <w:t xml:space="preserve">               17      P     24.0    16.7    21.7    20.3</w:t>
-      </w:r>
-    </w:p>
-    <w:p>
-      <w:pPr>
-        <w:rPr>
-          <w:rFonts w:ascii="Courier New" w:hAnsi="Courier New" w:cs="Courier New"/>
-        </w:rPr>
-      </w:pPr>
-      <w:r>
-        <w:rPr>
-          <w:rFonts w:ascii="Courier New" w:hAnsi="Courier New" w:cs="Courier New"/>
-        </w:rPr>
-        <w:t xml:space="preserve">               18      P     37.6    33.7    34.4    31.4</w:t>
-      </w:r>
-    </w:p>
-    <w:p>
-      <w:pPr>
-        <w:rPr>
-          <w:rFonts w:ascii="Courier New" w:hAnsi="Courier New" w:cs="Courier New"/>
-        </w:rPr>
-      </w:pPr>
-      <w:r>
-        <w:rPr>
-          <w:rFonts w:ascii="Courier New" w:hAnsi="Courier New" w:cs="Courier New"/>
-        </w:rPr>
-        <w:t xml:space="preserve">               19      A     35.3    25.5    26.3    30.3</w:t>
-      </w:r>
-    </w:p>
-    <w:p>
-      <w:pPr>
-        <w:rPr>
-          <w:rFonts w:ascii="Courier New" w:hAnsi="Courier New" w:cs="Courier New"/>
-        </w:rPr>
-      </w:pPr>
-      <w:r>
-        <w:rPr>
-          <w:rFonts w:ascii="Courier New" w:hAnsi="Courier New" w:cs="Courier New"/>
-        </w:rPr>
-        <w:t xml:space="preserve">               20      A     28.6    15.8    22.9    25.9</w:t>
-      </w:r>
-    </w:p>
-    <w:p>
-      <w:pPr>
-        <w:rPr>
-          <w:rFonts w:ascii="Courier New" w:hAnsi="Courier New" w:cs="Courier New"/>
-        </w:rPr>
-      </w:pPr>
-      <w:r>
-        <w:rPr>
-          <w:rFonts w:ascii="Courier New" w:hAnsi="Courier New" w:cs="Courier New"/>
-        </w:rPr>
-        <w:t xml:space="preserve">               21      P     31.9    27.9    27.3    34.2</w:t>
-      </w:r>
-    </w:p>
-    <w:p>
-      <w:pPr>
-        <w:rPr>
-          <w:rFonts w:ascii="Courier New" w:hAnsi="Courier New" w:cs="Courier New"/>
-        </w:rPr>
-      </w:pPr>
-      <w:r>
-        <w:rPr>
-          <w:rFonts w:ascii="Courier New" w:hAnsi="Courier New" w:cs="Courier New"/>
-        </w:rPr>
-        <w:t xml:space="preserve">               22      A     29.6    15.8    23.7    23.4</w:t>
-      </w:r>
-    </w:p>
-    <w:p>
-      <w:pPr>
-        <w:rPr>
-          <w:rFonts w:ascii="Courier New" w:hAnsi="Courier New" w:cs="Courier New"/>
-        </w:rPr>
-      </w:pPr>
-      <w:r>
-        <w:rPr>
-          <w:rFonts w:ascii="Courier New" w:hAnsi="Courier New" w:cs="Courier New"/>
-        </w:rPr>
-        <w:t xml:space="preserve">               23      A     21.5     6.5     7.1    16.0</w:t>
-      </w:r>
-    </w:p>
-    <w:p>
-      <w:pPr>
-        <w:rPr>
-          <w:rFonts w:ascii="Courier New" w:hAnsi="Courier New" w:cs="Courier New"/>
-        </w:rPr>
-      </w:pPr>
-      <w:r>
-        <w:rPr>
-          <w:rFonts w:ascii="Courier New" w:hAnsi="Courier New" w:cs="Courier New"/>
-        </w:rPr>
-        <w:t xml:space="preserve">               24      P     26.2    26.8    25.3    24.8</w:t>
-      </w:r>
-    </w:p>
-    <w:p>
-      <w:pPr>
-        <w:rPr>
-          <w:rFonts w:ascii="Courier New" w:hAnsi="Courier New" w:cs="Courier New"/>
-        </w:rPr>
-      </w:pPr>
-      <w:r>
-        <w:rPr>
-          <w:rFonts w:ascii="Courier New" w:hAnsi="Courier New" w:cs="Courier New"/>
-        </w:rPr>
-        <w:t xml:space="preserve">               25      A     21.8    12.0    16.8    19.2</w:t>
-      </w:r>
-    </w:p>
-    <w:p>
-      <w:pPr>
-        <w:rPr>
-          <w:rFonts w:ascii="Courier New" w:hAnsi="Courier New" w:cs="Courier New"/>
-        </w:rPr>
-      </w:pPr>
-      <w:r>
-        <w:rPr>
-          <w:rFonts w:ascii="Courier New" w:hAnsi="Courier New" w:cs="Courier New"/>
-        </w:rPr>
-        <w:t xml:space="preserve">               26      A     23.0     4.2     4.0    16.2</w:t>
-      </w:r>
-    </w:p>
-    <w:p>
-      <w:pPr>
-        <w:rPr>
-          <w:rFonts w:ascii="Courier New" w:hAnsi="Courier New" w:cs="Courier New"/>
-        </w:rPr>
-      </w:pPr>
-      <w:r>
-        <w:rPr>
-          <w:rFonts w:ascii="Courier New" w:hAnsi="Courier New" w:cs="Courier New"/>
-        </w:rPr>
-        <w:t xml:space="preserve">               27      A     22.2    11.5     9.5    14.5</w:t>
-      </w:r>
-    </w:p>
-    <w:p>
-      <w:pPr>
-        <w:rPr>
-          <w:rFonts w:ascii="Courier New" w:hAnsi="Courier New" w:cs="Courier New"/>
-        </w:rPr>
-      </w:pPr>
-      <w:r>
-        <w:rPr>
-          <w:rFonts w:ascii="Courier New" w:hAnsi="Courier New" w:cs="Courier New"/>
-        </w:rPr>
-        <w:t xml:space="preserve">               28      P     20.5    21.1    17.4    21.1</w:t>
-      </w:r>
-    </w:p>
-    <w:p>
-      <w:pPr>
-        <w:rPr>
-          <w:rFonts w:ascii="Courier New" w:hAnsi="Courier New" w:cs="Courier New"/>
-        </w:rPr>
-      </w:pPr>
-      <w:r>
-        <w:rPr>
-          <w:rFonts w:ascii="Courier New" w:hAnsi="Courier New" w:cs="Courier New"/>
-        </w:rPr>
-        <w:t xml:space="preserve">               29      A     25.0     3.9    12.8    12.7</w:t>
-      </w:r>
-    </w:p>
-    <w:p>
-      <w:pPr>
-        <w:rPr>
-          <w:rFonts w:ascii="Courier New" w:hAnsi="Courier New" w:cs="Courier New"/>
-        </w:rPr>
-      </w:pPr>
-      <w:r>
-        <w:rPr>
-          <w:rFonts w:ascii="Courier New" w:hAnsi="Courier New" w:cs="Courier New"/>
-        </w:rPr>
-        <w:t xml:space="preserve">               30      P     33.3    26.2    34.0    28.2</w:t>
-      </w:r>
-    </w:p>
-    <w:p>
-      <w:pPr>
-        <w:rPr>
-          <w:rFonts w:ascii="Courier New" w:hAnsi="Courier New" w:cs="Courier New"/>
-        </w:rPr>
-      </w:pPr>
-      <w:r>
-        <w:rPr>
-          <w:rFonts w:ascii="Courier New" w:hAnsi="Courier New" w:cs="Courier New"/>
-        </w:rPr>
-        <w:t xml:space="preserve">               31      A     26.0    21.4    21.0    22.4</w:t>
-      </w:r>
-    </w:p>
-    <w:p>
-      <w:pPr>
-        <w:rPr>
-          <w:rFonts w:ascii="Courier New" w:hAnsi="Courier New" w:cs="Courier New"/>
-        </w:rPr>
-      </w:pPr>
-      <w:r>
-        <w:rPr>
-          <w:rFonts w:ascii="Courier New" w:hAnsi="Courier New" w:cs="Courier New"/>
-        </w:rPr>
-        <w:t xml:space="preserve">               32      A     19.7    13.2    14.6    11.6</w:t>
-      </w:r>
-    </w:p>
-    <w:p>
-      <w:pPr>
-        <w:rPr>
-          <w:rFonts w:ascii="Courier New" w:hAnsi="Courier New" w:cs="Courier New"/>
-        </w:rPr>
-      </w:pPr>
-      <w:r>
-        <w:rPr>
-          <w:rFonts w:ascii="Courier New" w:hAnsi="Courier New" w:cs="Courier New"/>
-        </w:rPr>
-        <w:t xml:space="preserve">               33      P     27.9    21.6    23.6    27.7</w:t>
-      </w:r>
-    </w:p>
-    <w:p>
-      <w:pPr>
-        <w:rPr>
-          <w:rFonts w:ascii="Courier New" w:hAnsi="Courier New" w:cs="Courier New"/>
-        </w:rPr>
-      </w:pPr>
-      <w:r>
-        <w:rPr>
-          <w:rFonts w:ascii="Courier New" w:hAnsi="Courier New" w:cs="Courier New"/>
-        </w:rPr>
-        <w:t xml:space="preserve">               34      P     24.7    21.2    22.9    21.9</w:t>
-      </w:r>
-    </w:p>
-    <w:p>
-      <w:pPr>
-        <w:rPr>
-          <w:rFonts w:ascii="Courier New" w:hAnsi="Courier New" w:cs="Courier New"/>
-        </w:rPr>
-      </w:pPr>
-      <w:r>
-        <w:rPr>
-          <w:rFonts w:ascii="Courier New" w:hAnsi="Courier New" w:cs="Courier New"/>
-        </w:rPr>
-        <w:t xml:space="preserve">               35      P     28.8    26.4    23.8    22.0</w:t>
-      </w:r>
-    </w:p>
-    <w:p>
-      <w:pPr>
-        <w:rPr>
-          <w:rFonts w:ascii="Courier New" w:hAnsi="Courier New" w:cs="Courier New"/>
-        </w:rPr>
-      </w:pPr>
-      <w:r>
-        <w:rPr>
-          <w:rFonts w:ascii="Courier New" w:hAnsi="Courier New" w:cs="Courier New"/>
-        </w:rPr>
-        <w:t xml:space="preserve">               36      A     29.6    17.5    21.0    24.2</w:t>
-      </w:r>
-    </w:p>
-    <w:p>
-      <w:pPr>
-        <w:rPr>
-          <w:rFonts w:ascii="Courier New" w:hAnsi="Courier New" w:cs="Courier New"/>
-        </w:rPr>
-      </w:pPr>
-      <w:r>
-        <w:rPr>
-          <w:rFonts w:ascii="Courier New" w:hAnsi="Courier New" w:cs="Courier New"/>
-        </w:rPr>
-        <w:t xml:space="preserve">               37      P     32.0    30.2    30.2    27.5</w:t>
-      </w:r>
-    </w:p>
-    <w:p>
-      <w:pPr>
-        <w:rPr>
-          <w:rFonts w:ascii="Courier New" w:hAnsi="Courier New" w:cs="Courier New"/>
-        </w:rPr>
-      </w:pPr>
-      <w:r>
-        <w:rPr>
-          <w:rFonts w:ascii="Courier New" w:hAnsi="Courier New" w:cs="Courier New"/>
-        </w:rPr>
-        <w:t xml:space="preserve">               38      P     21.8    19.3    16.4    17.6</w:t>
-      </w:r>
-    </w:p>
-    <w:p>
-      <w:pPr>
-        <w:rPr>
-          <w:rFonts w:ascii="Courier New" w:hAnsi="Courier New" w:cs="Courier New"/>
-        </w:rPr>
-      </w:pPr>
-      <w:r>
-        <w:rPr>
-          <w:rFonts w:ascii="Courier New" w:hAnsi="Courier New" w:cs="Courier New"/>
-        </w:rPr>
-        <w:t xml:space="preserve">               39      A     24.4    16.4    11.6    16.6</w:t>
-      </w:r>
-    </w:p>
-    <w:p>
-      <w:pPr>
-        <w:rPr>
-          <w:rFonts w:ascii="Courier New" w:hAnsi="Courier New" w:cs="Courier New"/>
-        </w:rPr>
-      </w:pPr>
-      <w:r>
-        <w:rPr>
-          <w:rFonts w:ascii="Courier New" w:hAnsi="Courier New" w:cs="Courier New"/>
-        </w:rPr>
-        <w:t xml:space="preserve">               40      A     33.7    14.9    14.5    63.9</w:t>
-      </w:r>
-    </w:p>
-    <w:p>
-      <w:pPr>
-        <w:rPr>
-          <w:rFonts w:ascii="Courier New" w:hAnsi="Courier New" w:cs="Courier New"/>
-        </w:rPr>
-      </w:pPr>
-      <w:r>
-        <w:rPr>
-          <w:rFonts w:ascii="Courier New" w:hAnsi="Courier New" w:cs="Courier New"/>
-        </w:rPr>
-        <w:t xml:space="preserve">               41      P     24.9    20.9    22.2    19.8</w:t>
-      </w:r>
-    </w:p>
-    <w:p>
-      <w:pPr>
-        <w:rPr>
-          <w:rFonts w:ascii="Courier New" w:hAnsi="Courier New" w:cs="Courier New"/>
-        </w:rPr>
-      </w:pPr>
-      <w:r>
-        <w:rPr>
-          <w:rFonts w:ascii="Courier New" w:hAnsi="Courier New" w:cs="Courier New"/>
-        </w:rPr>
-        <w:t xml:space="preserve">               42      P     19.8    18.9    18.9    15.5</w:t>
-      </w:r>
-    </w:p>
-    <w:p>
-      <w:pPr>
-        <w:rPr>
-          <w:rFonts w:ascii="Courier New" w:hAnsi="Courier New" w:cs="Courier New"/>
-        </w:rPr>
-      </w:pPr>
-      <w:r>
-        <w:rPr>
-          <w:rFonts w:ascii="Courier New" w:hAnsi="Courier New" w:cs="Courier New"/>
-        </w:rPr>
-        <w:t xml:space="preserve">               43      A     26.7     6.4     5.1    15.1</w:t>
-      </w:r>
-    </w:p>
-    <w:p>
-      <w:pPr>
-        <w:rPr>
-          <w:rFonts w:ascii="Courier New" w:hAnsi="Courier New" w:cs="Courier New"/>
-        </w:rPr>
-      </w:pPr>
-      <w:r>
-        <w:rPr>
-          <w:rFonts w:ascii="Courier New" w:hAnsi="Courier New" w:cs="Courier New"/>
-        </w:rPr>
-        <w:t xml:space="preserve">               44      A     26.8    20.4    19.3    23.8</w:t>
-      </w:r>
-    </w:p>
-    <w:p>
-      <w:pPr>
-        <w:rPr>
-          <w:rFonts w:ascii="Courier New" w:hAnsi="Courier New" w:cs="Courier New"/>
-        </w:rPr>
-      </w:pPr>
-      <w:r>
-        <w:rPr>
-          <w:rFonts w:ascii="Courier New" w:hAnsi="Courier New" w:cs="Courier New"/>
-        </w:rPr>
-        <w:lastRenderedPageBreak/>
-        <w:t xml:space="preserve">               45      A     20.2    10.6     9.0    16.0</w:t>
-      </w:r>
-    </w:p>
-    <w:p>
-      <w:pPr>
-        <w:rPr>
-          <w:rFonts w:ascii="Courier New" w:hAnsi="Courier New" w:cs="Courier New"/>
-        </w:rPr>
-      </w:pPr>
-      <w:r>
-        <w:rPr>
-          <w:rFonts w:ascii="Courier New" w:hAnsi="Courier New" w:cs="Courier New"/>
-        </w:rPr>
-        <w:t xml:space="preserve">               46      P     35.4    30.4    26.5    28.1</w:t>
-      </w:r>
-    </w:p>
-    <w:p>
-      <w:pPr>
-        <w:rPr>
-          <w:rFonts w:ascii="Courier New" w:hAnsi="Courier New" w:cs="Courier New"/>
-        </w:rPr>
-      </w:pPr>
-      <w:r>
-        <w:rPr>
-          <w:rFonts w:ascii="Courier New" w:hAnsi="Courier New" w:cs="Courier New"/>
-        </w:rPr>
-        <w:t xml:space="preserve">               47      P     25.3    23.9    22.2    27.2</w:t>
-      </w:r>
-    </w:p>
-    <w:p>
-      <w:pPr>
-        <w:rPr>
-          <w:rFonts w:ascii="Courier New" w:hAnsi="Courier New" w:cs="Courier New"/>
-        </w:rPr>
-      </w:pPr>
-      <w:r>
-        <w:rPr>
-          <w:rFonts w:ascii="Courier New" w:hAnsi="Courier New" w:cs="Courier New"/>
-        </w:rPr>
-        <w:t xml:space="preserve">               48      A     20.2    17.5    17.4    18.6</w:t>
-      </w:r>
-    </w:p>
-    <w:p>
-      <w:pPr>
-        <w:rPr>
-          <w:rFonts w:ascii="Courier New" w:hAnsi="Courier New" w:cs="Courier New"/>
-        </w:rPr>
-      </w:pPr>
-      <w:r>
-        <w:rPr>
-          <w:rFonts w:ascii="Courier New" w:hAnsi="Courier New" w:cs="Courier New"/>
-        </w:rPr>
-        <w:t xml:space="preserve">               49      A     24.5    10.0    15.6    15.2</w:t>
-      </w:r>
-    </w:p>
-    <w:p>
-      <w:pPr>
-        <w:rPr>
-          <w:rFonts w:ascii="Courier New" w:hAnsi="Courier New" w:cs="Courier New"/>
-        </w:rPr>
-      </w:pPr>
-      <w:r>
-        <w:rPr>
-          <w:rFonts w:ascii="Courier New" w:hAnsi="Courier New" w:cs="Courier New"/>
-        </w:rPr>
-        <w:t xml:space="preserve">               50      P     20.3    21.0    16.7    13.5</w:t>
-      </w:r>
-    </w:p>
-    <w:p>
-      <w:pPr>
-        <w:rPr>
-          <w:rFonts w:ascii="Courier New" w:hAnsi="Courier New" w:cs="Courier New"/>
-        </w:rPr>
-      </w:pPr>
-      <w:r>
-        <w:rPr>
-          <w:rFonts w:ascii="Courier New" w:hAnsi="Courier New" w:cs="Courier New"/>
-        </w:rPr>
-        <w:t xml:space="preserve">               51      P     20.4    17.2    15.9    17.7</w:t>
-      </w:r>
-    </w:p>
-    <w:p>
-      <w:pPr>
-        <w:rPr>
-          <w:rFonts w:ascii="Courier New" w:hAnsi="Courier New" w:cs="Courier New"/>
-        </w:rPr>
-      </w:pPr>
-      <w:r>
-        <w:rPr>
-          <w:rFonts w:ascii="Courier New" w:hAnsi="Courier New" w:cs="Courier New"/>
-        </w:rPr>
-        <w:t xml:space="preserve">               52      P     24.1    20.1    17.9    18.7</w:t>
-      </w:r>
-    </w:p>
-    <w:p>
-      <w:pPr>
-        <w:rPr>
-          <w:rFonts w:ascii="Courier New" w:hAnsi="Courier New" w:cs="Courier New"/>
-        </w:rPr>
-      </w:pPr>
-      <w:r>
-        <w:rPr>
-          <w:rFonts w:ascii="Courier New" w:hAnsi="Courier New" w:cs="Courier New"/>
-        </w:rPr>
-        <w:t xml:space="preserve">               53      A     27.1    14.9    18.1    21.3</w:t>
-      </w:r>
-    </w:p>
-    <w:p>
-      <w:pPr>
-        <w:rPr>
-          <w:rFonts w:ascii="Courier New" w:hAnsi="Courier New" w:cs="Courier New"/>
-        </w:rPr>
-      </w:pPr>
-      <w:r>
-        <w:rPr>
-          <w:rFonts w:ascii="Courier New" w:hAnsi="Courier New" w:cs="Courier New"/>
-        </w:rPr>
-        <w:t xml:space="preserve">               54      A     34.7    39.0    28.8    34.7</w:t>
-      </w:r>
-    </w:p>
-    <w:p>
-      <w:pPr>
-        <w:rPr>
-          <w:rFonts w:ascii="Courier New" w:hAnsi="Courier New" w:cs="Courier New"/>
-        </w:rPr>
-      </w:pPr>
-      <w:r>
-        <w:rPr>
-          <w:rFonts w:ascii="Courier New" w:hAnsi="Courier New" w:cs="Courier New"/>
-        </w:rPr>
-        <w:t xml:space="preserve">               55      P     28.5    32.6    27.5    22.8</w:t>
-      </w:r>
-    </w:p>
-    <w:p>
-      <w:pPr>
-        <w:rPr>
-          <w:rFonts w:ascii="Courier New" w:hAnsi="Courier New" w:cs="Courier New"/>
-        </w:rPr>
-      </w:pPr>
-      <w:r>
-        <w:rPr>
-          <w:rFonts w:ascii="Courier New" w:hAnsi="Courier New" w:cs="Courier New"/>
-        </w:rPr>
-        <w:t xml:space="preserve">               56      P     26.6    22.4    21.8    21.0</w:t>
-      </w:r>
-    </w:p>
-    <w:p>
-      <w:pPr>
-        <w:rPr>
-          <w:rFonts w:ascii="Courier New" w:hAnsi="Courier New" w:cs="Courier New"/>
-        </w:rPr>
-      </w:pPr>
-      <w:r>
-        <w:rPr>
-          <w:rFonts w:ascii="Courier New" w:hAnsi="Courier New" w:cs="Courier New"/>
-        </w:rPr>
-        <w:t xml:space="preserve">               57      A     24.5     5.1     8.2    23.6</w:t>
-      </w:r>
-    </w:p>
-    <w:p>
-      <w:pPr>
-        <w:rPr>
-          <w:rFonts w:ascii="Courier New" w:hAnsi="Courier New" w:cs="Courier New"/>
-        </w:rPr>
-      </w:pPr>
-      <w:r>
-        <w:rPr>
-          <w:rFonts w:ascii="Courier New" w:hAnsi="Courier New" w:cs="Courier New"/>
-        </w:rPr>
-        <w:t xml:space="preserve">               58      P     20.5    17.5    19.6    18.4</w:t>
-      </w:r>
-    </w:p>
-    <w:p>
-      <w:pPr>
-        <w:rPr>
-          <w:rFonts w:ascii="Courier New" w:hAnsi="Courier New" w:cs="Courier New"/>
-        </w:rPr>
-      </w:pPr>
-      <w:r>
-        <w:rPr>
-          <w:rFonts w:ascii="Courier New" w:hAnsi="Courier New" w:cs="Courier New"/>
-        </w:rPr>
-        <w:t xml:space="preserve">               59      P     25.2    25.1    23.4    22.2</w:t>
-      </w:r>
-    </w:p>
-    <w:p>
-      <w:pPr>
-        <w:rPr>
-          <w:rFonts w:ascii="Courier New" w:hAnsi="Courier New" w:cs="Courier New"/>
-        </w:rPr>
-      </w:pPr>
-      <w:r>
-        <w:rPr>
-          <w:rFonts w:ascii="Courier New" w:hAnsi="Courier New" w:cs="Courier New"/>
-        </w:rPr>
-        <w:t xml:space="preserve">               60      P     34.7    39.5    38.6    43.3</w:t>
-      </w:r>
-    </w:p>
-    <w:p>
-      <w:pPr>
-        <w:rPr>
-          <w:rFonts w:ascii="Courier New" w:hAnsi="Courier New" w:cs="Courier New"/>
-        </w:rPr>
-      </w:pPr>
-      <w:r>
-        <w:rPr>
-          <w:rFonts w:ascii="Courier New" w:hAnsi="Courier New" w:cs="Courier New"/>
-        </w:rPr>
-        <w:t xml:space="preserve">               61      P     30.3    29.4    33.1    28.4</w:t>
-      </w:r>
-    </w:p>
-    <w:p>
-      <w:pPr>
-        <w:rPr>
-          <w:rFonts w:ascii="Courier New" w:hAnsi="Courier New" w:cs="Courier New"/>
-        </w:rPr>
-      </w:pPr>
-      <w:r>
-        <w:rPr>
-          <w:rFonts w:ascii="Courier New" w:hAnsi="Courier New" w:cs="Courier New"/>
-        </w:rPr>
-        <w:t xml:space="preserve">               62      P     26.6    25.3    25.1    27.9</w:t>
-      </w:r>
-    </w:p>
-    <w:p>
-      <w:pPr>
-        <w:rPr>
-          <w:rFonts w:ascii="Courier New" w:hAnsi="Courier New" w:cs="Courier New"/>
-        </w:rPr>
-      </w:pPr>
-      <w:r>
-        <w:rPr>
-          <w:rFonts w:ascii="Courier New" w:hAnsi="Courier New" w:cs="Courier New"/>
-        </w:rPr>
-        <w:t xml:space="preserve">               63      P     20.7    19.3    21.9    21.8</w:t>
-      </w:r>
-    </w:p>
-    <w:p>
-      <w:pPr>
-        <w:rPr>
-          <w:rFonts w:ascii="Courier New" w:hAnsi="Courier New" w:cs="Courier New"/>
-        </w:rPr>
-      </w:pPr>
-      <w:r>
-        <w:rPr>
-          <w:rFonts w:ascii="Courier New" w:hAnsi="Courier New" w:cs="Courier New"/>
-        </w:rPr>
-        <w:t xml:space="preserve">               64      A     27.7     4.0     4.2    11.7</w:t>
-      </w:r>
-    </w:p>
-    <w:p>
-      <w:pPr>
-        <w:rPr>
-          <w:rFonts w:ascii="Courier New" w:hAnsi="Courier New" w:cs="Courier New"/>
-        </w:rPr>
-      </w:pPr>
-      <w:r>
-        <w:rPr>
-          <w:rFonts w:ascii="Courier New" w:hAnsi="Courier New" w:cs="Courier New"/>
-        </w:rPr>
-        <w:t xml:space="preserve">               65      A     24.3    24.3    18.4    27.8</w:t>
-      </w:r>
-    </w:p>
-    <w:p>
-      <w:pPr>
-        <w:rPr>
-          <w:rFonts w:ascii="Courier New" w:hAnsi="Courier New" w:cs="Courier New"/>
-        </w:rPr>
-      </w:pPr>
-      <w:r>
-        <w:rPr>
-          <w:rFonts w:ascii="Courier New" w:hAnsi="Courier New" w:cs="Courier New"/>
-        </w:rPr>
-        <w:t xml:space="preserve">               66      A     36.6    23.3    40.4    39.3</w:t>
-      </w:r>
-    </w:p>
-    <w:p>
-      <w:pPr>
-        <w:rPr>
-          <w:rFonts w:ascii="Courier New" w:hAnsi="Courier New" w:cs="Courier New"/>
-        </w:rPr>
-      </w:pPr>
-      <w:r>
-        <w:rPr>
-          <w:rFonts w:ascii="Courier New" w:hAnsi="Courier New" w:cs="Courier New"/>
-        </w:rPr>
-        <w:t xml:space="preserve">               67      P     28.9    28.9    32.8    31.8</w:t>
-      </w:r>
-    </w:p>
-    <w:p>
-      <w:pPr>
-        <w:rPr>
-          <w:rFonts w:ascii="Courier New" w:hAnsi="Courier New" w:cs="Courier New"/>
-        </w:rPr>
-      </w:pPr>
-      <w:r>
-        <w:rPr>
-          <w:rFonts w:ascii="Courier New" w:hAnsi="Courier New" w:cs="Courier New"/>
-        </w:rPr>
-        <w:t xml:space="preserve">               68      A     34.0    10.7    12.6    21.2</w:t>
-      </w:r>
-    </w:p>
-    <w:p>
-      <w:pPr>
-        <w:rPr>
-          <w:rFonts w:ascii="Courier New" w:hAnsi="Courier New" w:cs="Courier New"/>
-        </w:rPr>
-      </w:pPr>
-      <w:r>
-        <w:rPr>
-          <w:rFonts w:ascii="Courier New" w:hAnsi="Courier New" w:cs="Courier New"/>
-        </w:rPr>
-        <w:t xml:space="preserve">               69      A     32.6    19.0    16.3    18.6</w:t>
-      </w:r>
-    </w:p>
-    <w:p>
-      <w:pPr>
-        <w:rPr>
-          <w:rFonts w:ascii="Courier New" w:hAnsi="Courier New" w:cs="Courier New"/>
-        </w:rPr>
-      </w:pPr>
-      <w:r>
-        <w:rPr>
-          <w:rFonts w:ascii="Courier New" w:hAnsi="Courier New" w:cs="Courier New"/>
-        </w:rPr>
-        <w:t xml:space="preserve">               70      A     29.2     9.2     8.3    18.4</w:t>
-      </w:r>
-    </w:p>
-    <w:p>
-      <w:pPr>
-        <w:rPr>
-          <w:rFonts w:ascii="Courier New" w:hAnsi="Courier New" w:cs="Courier New"/>
-        </w:rPr>
-      </w:pPr>
-      <w:r>
-        <w:rPr>
-          <w:rFonts w:ascii="Courier New" w:hAnsi="Courier New" w:cs="Courier New"/>
-        </w:rPr>
-        <w:t xml:space="preserve">               71      A     26.4    15.3    24.6    32.4</w:t>
-      </w:r>
-    </w:p>
-    <w:p>
-      <w:pPr>
-        <w:rPr>
-          <w:rFonts w:ascii="Courier New" w:hAnsi="Courier New" w:cs="Courier New"/>
-        </w:rPr>
-      </w:pPr>
-      <w:r>
-        <w:rPr>
-          <w:rFonts w:ascii="Courier New" w:hAnsi="Courier New" w:cs="Courier New"/>
-        </w:rPr>
-        <w:t xml:space="preserve">               72      A     21.8    10.6    14.4    18.7</w:t>
-      </w:r>
-    </w:p>
-    <w:p>
-      <w:pPr>
-        <w:rPr>
-          <w:rFonts w:ascii="Courier New" w:hAnsi="Courier New" w:cs="Courier New"/>
-        </w:rPr>
-      </w:pPr>
-      <w:r>
-        <w:rPr>
-          <w:rFonts w:ascii="Courier New" w:hAnsi="Courier New" w:cs="Courier New"/>
-        </w:rPr>
-        <w:t xml:space="preserve">               73      P     27.2    28.5    35.0    30.5</w:t>
-      </w:r>
-    </w:p>
-    <w:p>
-      <w:pPr>
-        <w:rPr>
-          <w:rFonts w:ascii="Courier New" w:hAnsi="Courier New" w:cs="Courier New"/>
-        </w:rPr>
-      </w:pPr>
-      <w:r>
-        <w:rPr>
-          <w:rFonts w:ascii="Courier New" w:hAnsi="Courier New" w:cs="Courier New"/>
-        </w:rPr>
-        <w:t xml:space="preserve">               74      P     22.4    22.0    19.1    18.7</w:t>
-      </w:r>
-    </w:p>
-    <w:p>
-      <w:pPr>
-        <w:rPr>
-          <w:rFonts w:ascii="Courier New" w:hAnsi="Courier New" w:cs="Courier New"/>
-        </w:rPr>
-      </w:pPr>
-      <w:r>
-        <w:rPr>
-          <w:rFonts w:ascii="Courier New" w:hAnsi="Courier New" w:cs="Courier New"/>
-        </w:rPr>
-        <w:t xml:space="preserve">               75      P     32.5    25.1    27.8    27.3</w:t>
-      </w:r>
-    </w:p>
-    <w:p>
-      <w:pPr>
-        <w:rPr>
-          <w:rFonts w:ascii="Courier New" w:hAnsi="Courier New" w:cs="Courier New"/>
-        </w:rPr>
-      </w:pPr>
-      <w:r>
-        <w:rPr>
-          <w:rFonts w:ascii="Courier New" w:hAnsi="Courier New" w:cs="Courier New"/>
-        </w:rPr>
-        <w:t xml:space="preserve">               76      P     24.9    23.6    21.2    21.1</w:t>
-      </w:r>
-    </w:p>
-    <w:p>
-      <w:pPr>
-        <w:rPr>
-          <w:rFonts w:ascii="Courier New" w:hAnsi="Courier New" w:cs="Courier New"/>
-        </w:rPr>
-      </w:pPr>
-      <w:r>
-        <w:rPr>
-          <w:rFonts w:ascii="Courier New" w:hAnsi="Courier New" w:cs="Courier New"/>
-        </w:rPr>
-        <w:t xml:space="preserve">               77      P     24.6    25.0    21.7    23.9</w:t>
-      </w:r>
-    </w:p>
-    <w:p>
-      <w:pPr>
-        <w:rPr>
-          <w:rFonts w:ascii="Courier New" w:hAnsi="Courier New" w:cs="Courier New"/>
-        </w:rPr>
-      </w:pPr>
-      <w:r>
-        <w:rPr>
-          <w:rFonts w:ascii="Courier New" w:hAnsi="Courier New" w:cs="Courier New"/>
-        </w:rPr>
-        <w:t xml:space="preserve">               78      P     23.1    20.9    21.7    19.9</w:t>
-      </w:r>
-    </w:p>
-    <w:p>
-      <w:pPr>
-        <w:rPr>
-          <w:rFonts w:ascii="Courier New" w:hAnsi="Courier New" w:cs="Courier New"/>
-        </w:rPr>
-      </w:pPr>
-      <w:r>
-        <w:rPr>
-          <w:rFonts w:ascii="Courier New" w:hAnsi="Courier New" w:cs="Courier New"/>
-        </w:rPr>
-        <w:t xml:space="preserve">               79      A     21.1     5.6     7.3    12.3</w:t>
-      </w:r>
-    </w:p>
-    <w:p>
-      <w:pPr>
-        <w:rPr>
-          <w:rFonts w:ascii="Courier New" w:hAnsi="Courier New" w:cs="Courier New"/>
-        </w:rPr>
-      </w:pPr>
-      <w:r>
-        <w:rPr>
-          <w:rFonts w:ascii="Courier New" w:hAnsi="Courier New" w:cs="Courier New"/>
-        </w:rPr>
-        <w:t xml:space="preserve">               80      P     25.8    21.9    23.6    24.8</w:t>
-      </w:r>
-    </w:p>
-    <w:p>
-      <w:pPr>
-        <w:rPr>
-          <w:rFonts w:ascii="Courier New" w:hAnsi="Courier New" w:cs="Courier New"/>
-        </w:rPr>
-      </w:pPr>
-      <w:r>
-        <w:rPr>
-          <w:rFonts w:ascii="Courier New" w:hAnsi="Courier New" w:cs="Courier New"/>
-        </w:rPr>
-        <w:t xml:space="preserve">               81      P     30.0    27.6    24.0    23.7</w:t>
-      </w:r>
-    </w:p>
-    <w:p>
-      <w:pPr>
-        <w:rPr>
-          <w:rFonts w:ascii="Courier New" w:hAnsi="Courier New" w:cs="Courier New"/>
-        </w:rPr>
-      </w:pPr>
-      <w:r>
-        <w:rPr>
-          <w:rFonts w:ascii="Courier New" w:hAnsi="Courier New" w:cs="Courier New"/>
-        </w:rPr>
-        <w:t xml:space="preserve">               82      A     22.1    21.0     8.6    24.6</w:t>
-      </w:r>
-    </w:p>
-    <w:p>
-      <w:pPr>
-        <w:rPr>
-          <w:rFonts w:ascii="Courier New" w:hAnsi="Courier New" w:cs="Courier New"/>
-        </w:rPr>
-      </w:pPr>
-      <w:r>
-        <w:rPr>
-          <w:rFonts w:ascii="Courier New" w:hAnsi="Courier New" w:cs="Courier New"/>
-        </w:rPr>
-        <w:t xml:space="preserve">               83      P     20.0    22.7    21.2    20.5</w:t>
-      </w:r>
-    </w:p>
-    <w:p>
-      <w:pPr>
-        <w:rPr>
-          <w:rFonts w:ascii="Courier New" w:hAnsi="Courier New" w:cs="Courier New"/>
-        </w:rPr>
-      </w:pPr>
-      <w:r>
-        <w:rPr>
-          <w:rFonts w:ascii="Courier New" w:hAnsi="Courier New" w:cs="Courier New"/>
-        </w:rPr>
-        <w:t xml:space="preserve">               84      P     38.1    40.8    38.0    32.7</w:t>
-      </w:r>
-    </w:p>
-    <w:p>
-      <w:pPr>
-        <w:rPr>
-          <w:rFonts w:ascii="Courier New" w:hAnsi="Courier New" w:cs="Courier New"/>
-        </w:rPr>
-      </w:pPr>
-      <w:r>
-        <w:rPr>
-          <w:rFonts w:ascii="Courier New" w:hAnsi="Courier New" w:cs="Courier New"/>
-        </w:rPr>
-        <w:t xml:space="preserve">               85      A     28.9    12.5    16.7    22.2</w:t>
-      </w:r>
-    </w:p>
-    <w:p>
-      <w:pPr>
-        <w:rPr>
-          <w:rFonts w:ascii="Courier New" w:hAnsi="Courier New" w:cs="Courier New"/>
-        </w:rPr>
-      </w:pPr>
-      <w:r>
-        <w:rPr>
-          <w:rFonts w:ascii="Courier New" w:hAnsi="Courier New" w:cs="Courier New"/>
-        </w:rPr>
-        <w:t xml:space="preserve">               86      P     25.1    28.1    27.5    24.8</w:t>
-      </w:r>
-    </w:p>
-    <w:p>
-      <w:pPr>
-        <w:rPr>
-          <w:rFonts w:ascii="Courier New" w:hAnsi="Courier New" w:cs="Courier New"/>
-        </w:rPr>
-      </w:pPr>
-      <w:r>
-        <w:rPr>
-          <w:rFonts w:ascii="Courier New" w:hAnsi="Courier New" w:cs="Courier New"/>
-        </w:rPr>
-        <w:t xml:space="preserve">               87      A     19.8    11.6    13.0    23.1</w:t>
-      </w:r>
-    </w:p>
-    <w:p>
-      <w:pPr>
-        <w:rPr>
-          <w:rFonts w:ascii="Courier New" w:hAnsi="Courier New" w:cs="Courier New"/>
-        </w:rPr>
-      </w:pPr>
-      <w:r>
-        <w:rPr>
-          <w:rFonts w:ascii="Courier New" w:hAnsi="Courier New" w:cs="Courier New"/>
-        </w:rPr>
-        <w:t xml:space="preserve">               88      P     22.1    21.1    21.5    20.6</w:t>
-      </w:r>
-    </w:p>
-    <w:p>
-      <w:pPr>
-        <w:rPr>
-          <w:rFonts w:ascii="Courier New" w:hAnsi="Courier New" w:cs="Courier New"/>
-        </w:rPr>
-      </w:pPr>
-      <w:r>
-        <w:rPr>
-          <w:rFonts w:ascii="Courier New" w:hAnsi="Courier New" w:cs="Courier New"/>
-        </w:rPr>
-        <w:t xml:space="preserve">               89      A     23.5     7.9    12.4    18.9</w:t>
-      </w:r>
-    </w:p>
-    <w:p>
-      <w:pPr>
-        <w:rPr>
-          <w:rFonts w:ascii="Courier New" w:hAnsi="Courier New" w:cs="Courier New"/>
-        </w:rPr>
-      </w:pPr>
-      <w:r>
-        <w:rPr>
-          <w:rFonts w:ascii="Courier New" w:hAnsi="Courier New" w:cs="Courier New"/>
-        </w:rPr>
-        <w:t xml:space="preserve">               90      A     29.1    16.8    15.1    18.8</w:t>
-      </w:r>
-    </w:p>
-    <w:p>
-      <w:pPr>
-        <w:rPr>
-          <w:rFonts w:ascii="Courier New" w:hAnsi="Courier New" w:cs="Courier New"/>
-        </w:rPr>
-      </w:pPr>
-      <w:r>
-        <w:rPr>
-          <w:rFonts w:ascii="Courier New" w:hAnsi="Courier New" w:cs="Courier New"/>
-        </w:rPr>
-        <w:t xml:space="preserve">               91      A     30.3     3.5     3.0    11.5</w:t>
-      </w:r>
-    </w:p>
-    <w:p>
-      <w:pPr>
-        <w:rPr>
-          <w:rFonts w:ascii="Courier New" w:hAnsi="Courier New" w:cs="Courier New"/>
-        </w:rPr>
-      </w:pPr>
-      <w:r>
-        <w:rPr>
-          <w:rFonts w:ascii="Courier New" w:hAnsi="Courier New" w:cs="Courier New"/>
-        </w:rPr>
-        <w:lastRenderedPageBreak/>
-        <w:t xml:space="preserve">               92      P     25.4    24.3    22.7    20.1</w:t>
-      </w:r>
-    </w:p>
-    <w:p>
-      <w:pPr>
-        <w:rPr>
-          <w:rFonts w:ascii="Courier New" w:hAnsi="Courier New" w:cs="Courier New"/>
-        </w:rPr>
-      </w:pPr>
-      <w:r>
-        <w:rPr>
-          <w:rFonts w:ascii="Courier New" w:hAnsi="Courier New" w:cs="Courier New"/>
-        </w:rPr>
-        <w:t xml:space="preserve">               93      A     30.6    28.2    27.0    25.5</w:t>
-      </w:r>
-    </w:p>
-    <w:p>
-      <w:pPr>
-        <w:rPr>
-          <w:rFonts w:ascii="Courier New" w:hAnsi="Courier New" w:cs="Courier New"/>
-        </w:rPr>
-      </w:pPr>
-      <w:r>
-        <w:rPr>
-          <w:rFonts w:ascii="Courier New" w:hAnsi="Courier New" w:cs="Courier New"/>
-        </w:rPr>
-        <w:t xml:space="preserve">               94      A     22.4     7.1    17.2    18.7</w:t>
-      </w:r>
-    </w:p>
-    <w:p>
-      <w:pPr>
-        <w:rPr>
-          <w:rFonts w:ascii="Courier New" w:hAnsi="Courier New" w:cs="Courier New"/>
-        </w:rPr>
-      </w:pPr>
-      <w:r>
-        <w:rPr>
-          <w:rFonts w:ascii="Courier New" w:hAnsi="Courier New" w:cs="Courier New"/>
-        </w:rPr>
-        <w:t xml:space="preserve">               95      A     31.2    10.8    19.8    22.2</w:t>
-      </w:r>
-    </w:p>
-    <w:p>
-      <w:pPr>
-        <w:rPr>
-          <w:rFonts w:ascii="Courier New" w:hAnsi="Courier New" w:cs="Courier New"/>
-        </w:rPr>
-      </w:pPr>
-      <w:r>
-        <w:rPr>
-          <w:rFonts w:ascii="Courier New" w:hAnsi="Courier New" w:cs="Courier New"/>
-        </w:rPr>
-        <w:t xml:space="preserve">               96      A     31.4     3.9     7.0    17.8</w:t>
-      </w:r>
-    </w:p>
-    <w:p>
-      <w:pPr>
-        <w:rPr>
-          <w:rFonts w:ascii="Courier New" w:hAnsi="Courier New" w:cs="Courier New"/>
-        </w:rPr>
-      </w:pPr>
-      <w:r>
-        <w:rPr>
-          <w:rFonts w:ascii="Courier New" w:hAnsi="Courier New" w:cs="Courier New"/>
-        </w:rPr>
-        <w:t xml:space="preserve">               97      A     41.1    15.1    10.9    27.1</w:t>
+        <w:t>…</w:t>
       </w:r>
     </w:p>
     <w:p>
@@ -15769,7 +14564,7 @@
 </file>
 
 <file path=word/styles.xml><?xml version="1.0" encoding="utf-8"?>
-<w:styles xmlns:mc="http://schemas.openxmlformats.org/markup-compatibility/2006" xmlns:r="http://schemas.openxmlformats.org/officeDocument/2006/relationships" xmlns:w="http://schemas.openxmlformats.org/wordprocessingml/2006/main" xmlns:w14="http://schemas.microsoft.com/office/word/2010/wordml" xmlns:w15="http://schemas.microsoft.com/office/word/2012/wordml" xmlns:w16cex="http://schemas.microsoft.com/office/word/2018/wordml/cex" xmlns:w16cid="http://schemas.microsoft.com/office/word/2016/wordml/cid" xmlns:w16="http://schemas.microsoft.com/office/word/2018/wordml" xmlns:w16sdtdh="http://schemas.microsoft.com/office/word/2020/wordml/sdtdatahash" xmlns:w16se="http://schemas.microsoft.com/office/word/2015/wordml/symex" mc:Ignorable="w14 w15 w16se w16cid w16 w16cex w16sdtdh">
+<w:styles xmlns:mc="http://schemas.openxmlformats.org/markup-compatibility/2006" xmlns:r="http://schemas.openxmlformats.org/officeDocument/2006/relationships" xmlns:w="http://schemas.openxmlformats.org/wordprocessingml/2006/main" xmlns:w14="http://schemas.microsoft.com/office/word/2010/wordml" xmlns:w15="http://schemas.microsoft.com/office/word/2012/wordml" xmlns:w16cex="http://schemas.microsoft.com/office/word/2018/wordml/cex" xmlns:w16cid="http://schemas.microsoft.com/office/word/2016/wordml/cid" xmlns:w16="http://schemas.microsoft.com/office/word/2018/wordml" xmlns:w16du="http://schemas.microsoft.com/office/word/2023/wordml/word16du" xmlns:w16sdtdh="http://schemas.microsoft.com/office/word/2020/wordml/sdtdatahash" xmlns:w16sdtfl="http://schemas.microsoft.com/office/word/2024/wordml/sdtformatlock" xmlns:w16se="http://schemas.microsoft.com/office/word/2015/wordml/symex" mc:Ignorable="w14 w15 w16se w16cid w16 w16cex w16sdtdh w16sdtfl w16du">
   <w:docDefaults>
     <w:rPrDefault>
       <w:rPr>

</xml_diff>